<commit_message>
set variable of shell to None, modify report
</commit_message>
<xml_diff>
--- a/hw1/219_hw1.docx
+++ b/hw1/219_hw1.docx
@@ -25,7 +25,6 @@
           <w:lang w:eastAsia="zh-TW"/>
         </w:rPr>
       </w:pPr>
-      <w:proofErr w:type="gramStart"/>
       <w:r>
         <w:rPr>
           <w:lang w:eastAsia="zh-TW"/>
@@ -42,14 +41,7 @@
         <w:rPr>
           <w:lang w:eastAsia="zh-TW"/>
         </w:rPr>
-        <w:t>Sheng</w:t>
-      </w:r>
-      <w:proofErr w:type="gramEnd"/>
-      <w:r>
-        <w:rPr>
-          <w:lang w:eastAsia="zh-TW"/>
-        </w:rPr>
-        <w:t xml:space="preserve"> Yung Tao</w:t>
+        <w:t>Sheng Yung Tao</w:t>
       </w:r>
     </w:p>
     <w:p>
@@ -188,21 +180,7 @@
         <w:rPr>
           <w:lang w:eastAsia="zh-TW"/>
         </w:rPr>
-        <w:t xml:space="preserve">Use English </w:t>
-      </w:r>
-      <w:proofErr w:type="spellStart"/>
-      <w:r>
-        <w:rPr>
-          <w:lang w:eastAsia="zh-TW"/>
-        </w:rPr>
-        <w:t>stop_words</w:t>
-      </w:r>
-      <w:proofErr w:type="spellEnd"/>
-      <w:r>
-        <w:rPr>
-          <w:lang w:eastAsia="zh-TW"/>
-        </w:rPr>
-        <w:t xml:space="preserve"> to filter out stop words first, preventing from lemmatization breaks the stop words to tokens that cannot be recognized as stop words in TF-IDF</w:t>
+        <w:t>Use English stop_words to filter out stop words first, preventing from lemmatization breaks the stop words to tokens that cannot be recognized as stop words in TF-IDF</w:t>
       </w:r>
     </w:p>
     <w:p>
@@ -262,49 +240,7 @@
         <w:rPr>
           <w:lang w:eastAsia="zh-TW"/>
         </w:rPr>
-        <w:t xml:space="preserve">Fit TF-IDF model with </w:t>
-      </w:r>
-      <w:proofErr w:type="spellStart"/>
-      <w:r>
-        <w:rPr>
-          <w:lang w:eastAsia="zh-TW"/>
-        </w:rPr>
-        <w:t>min_df</w:t>
-      </w:r>
-      <w:proofErr w:type="spellEnd"/>
-      <w:r>
-        <w:rPr>
-          <w:lang w:eastAsia="zh-TW"/>
-        </w:rPr>
-        <w:t xml:space="preserve">=2 or 5, </w:t>
-      </w:r>
-      <w:proofErr w:type="spellStart"/>
-      <w:r>
-        <w:rPr>
-          <w:lang w:eastAsia="zh-TW"/>
-        </w:rPr>
-        <w:t>max_df</w:t>
-      </w:r>
-      <w:proofErr w:type="spellEnd"/>
-      <w:r>
-        <w:rPr>
-          <w:lang w:eastAsia="zh-TW"/>
-        </w:rPr>
-        <w:t xml:space="preserve"> =0.8, </w:t>
-      </w:r>
-      <w:proofErr w:type="spellStart"/>
-      <w:r>
-        <w:rPr>
-          <w:lang w:eastAsia="zh-TW"/>
-        </w:rPr>
-        <w:t>stop_words</w:t>
-      </w:r>
-      <w:proofErr w:type="spellEnd"/>
-      <w:r>
-        <w:rPr>
-          <w:lang w:eastAsia="zh-TW"/>
-        </w:rPr>
-        <w:t>=English stop words.</w:t>
+        <w:t>Fit TF-IDF model with min_df=2 or 5, max_df =0.8, stop_words=English stop words.</w:t>
       </w:r>
     </w:p>
     <w:p>
@@ -348,26 +284,14 @@
         </w:rPr>
         <w:t xml:space="preserve">Calculate problem </w:t>
       </w:r>
-      <w:proofErr w:type="spellStart"/>
-      <w:proofErr w:type="gramStart"/>
       <w:r>
         <w:rPr>
           <w:sz w:val="28"/>
           <w:szCs w:val="28"/>
           <w:lang w:eastAsia="zh-TW"/>
         </w:rPr>
-        <w:t>c,e</w:t>
+        <w:t>c, e-j</w:t>
       </w:r>
-      <w:proofErr w:type="gramEnd"/>
-      <w:r>
-        <w:rPr>
-          <w:sz w:val="28"/>
-          <w:szCs w:val="28"/>
-          <w:lang w:eastAsia="zh-TW"/>
-        </w:rPr>
-        <w:t>-i</w:t>
-      </w:r>
-      <w:proofErr w:type="spellEnd"/>
     </w:p>
     <w:p>
       <w:pPr>
@@ -568,19 +492,11 @@
           <w:lang w:eastAsia="zh-TW"/>
         </w:rPr>
       </w:pPr>
-      <w:proofErr w:type="spellStart"/>
       <w:r>
         <w:rPr>
           <w:lang w:eastAsia="zh-TW"/>
         </w:rPr>
-        <w:t>min_df</w:t>
-      </w:r>
-      <w:proofErr w:type="spellEnd"/>
-      <w:r>
-        <w:rPr>
-          <w:lang w:eastAsia="zh-TW"/>
-        </w:rPr>
-        <w:t xml:space="preserve"> = 2: 25915 </w:t>
+        <w:t xml:space="preserve">min_df = 2: 25915 </w:t>
       </w:r>
       <w:r>
         <w:rPr>
@@ -596,19 +512,11 @@
           <w:lang w:eastAsia="zh-TW"/>
         </w:rPr>
       </w:pPr>
-      <w:proofErr w:type="spellStart"/>
       <w:r>
         <w:rPr>
           <w:lang w:eastAsia="zh-TW"/>
         </w:rPr>
-        <w:t>min_df</w:t>
-      </w:r>
-      <w:proofErr w:type="spellEnd"/>
-      <w:r>
-        <w:rPr>
-          <w:lang w:eastAsia="zh-TW"/>
-        </w:rPr>
-        <w:t xml:space="preserve"> = 5: 10512</w:t>
+        <w:t>min_df = 5: 10512</w:t>
       </w:r>
       <w:r>
         <w:rPr>
@@ -637,35 +545,7 @@
           <w:lang w:eastAsia="zh-TW"/>
         </w:rPr>
         <w:lastRenderedPageBreak/>
-        <w:t xml:space="preserve">The result show that </w:t>
-      </w:r>
-      <w:proofErr w:type="spellStart"/>
-      <w:r>
-        <w:rPr>
-          <w:lang w:eastAsia="zh-TW"/>
-        </w:rPr>
-        <w:t>min_df</w:t>
-      </w:r>
-      <w:proofErr w:type="spellEnd"/>
-      <w:r>
-        <w:rPr>
-          <w:lang w:eastAsia="zh-TW"/>
-        </w:rPr>
-        <w:t xml:space="preserve"> can filter out some words that appear at an extreme low </w:t>
-      </w:r>
-      <w:proofErr w:type="spellStart"/>
-      <w:r>
-        <w:rPr>
-          <w:lang w:eastAsia="zh-TW"/>
-        </w:rPr>
-        <w:t>df</w:t>
-      </w:r>
-      <w:proofErr w:type="spellEnd"/>
-      <w:r>
-        <w:rPr>
-          <w:lang w:eastAsia="zh-TW"/>
-        </w:rPr>
-        <w:t>. We can also find that there are about 15000 words that appear less than 5 times but more than twice. These words are barely going to help classification. Thus</w:t>
+        <w:t>The result show that min_df can filter out some words that appear at an extreme low df. We can also find that there are about 15000 words that appear less than 5 times but more than twice. These words are barely going to help classification. Thus</w:t>
       </w:r>
       <w:r>
         <w:rPr>
@@ -677,21 +557,7 @@
         <w:rPr>
           <w:lang w:eastAsia="zh-TW"/>
         </w:rPr>
-        <w:t xml:space="preserve"> we assume </w:t>
-      </w:r>
-      <w:proofErr w:type="spellStart"/>
-      <w:r>
-        <w:rPr>
-          <w:lang w:eastAsia="zh-TW"/>
-        </w:rPr>
-        <w:t>min_df</w:t>
-      </w:r>
-      <w:proofErr w:type="spellEnd"/>
-      <w:r>
-        <w:rPr>
-          <w:lang w:eastAsia="zh-TW"/>
-        </w:rPr>
-        <w:t xml:space="preserve"> =5 will perform better.</w:t>
+        <w:t xml:space="preserve"> we assume min_df =5 will perform better.</w:t>
       </w:r>
     </w:p>
     <w:p>
@@ -737,25 +603,7 @@
           <w:szCs w:val="28"/>
           <w:lang w:eastAsia="zh-TW"/>
         </w:rPr>
-        <w:t xml:space="preserve">(for both </w:t>
-      </w:r>
-      <w:proofErr w:type="spellStart"/>
-      <w:r>
-        <w:rPr>
-          <w:sz w:val="28"/>
-          <w:szCs w:val="28"/>
-          <w:lang w:eastAsia="zh-TW"/>
-        </w:rPr>
-        <w:t>min_df</w:t>
-      </w:r>
-      <w:proofErr w:type="spellEnd"/>
-      <w:r>
-        <w:rPr>
-          <w:sz w:val="28"/>
-          <w:szCs w:val="28"/>
-          <w:lang w:eastAsia="zh-TW"/>
-        </w:rPr>
-        <w:t>=2 and 5)</w:t>
+        <w:t>(for both min_df=2 and 5)</w:t>
       </w:r>
       <w:r>
         <w:rPr>
@@ -773,27 +621,11 @@
           <w:lang w:eastAsia="zh-TW"/>
         </w:rPr>
       </w:pPr>
-      <w:proofErr w:type="spellStart"/>
       <w:r>
         <w:rPr>
           <w:lang w:eastAsia="zh-TW"/>
         </w:rPr>
-        <w:t>comp.sys.ibm.</w:t>
-      </w:r>
-      <w:proofErr w:type="gramStart"/>
-      <w:r>
-        <w:rPr>
-          <w:lang w:eastAsia="zh-TW"/>
-        </w:rPr>
-        <w:t>pc.hardware</w:t>
-      </w:r>
-      <w:proofErr w:type="spellEnd"/>
-      <w:proofErr w:type="gramEnd"/>
-      <w:r>
-        <w:rPr>
-          <w:lang w:eastAsia="zh-TW"/>
-        </w:rPr>
-        <w:t xml:space="preserve"> : </w:t>
+        <w:t xml:space="preserve">comp.sys.ibm.pc.hardware : </w:t>
       </w:r>
     </w:p>
     <w:p>
@@ -803,21 +635,12 @@
           <w:lang w:eastAsia="zh-TW"/>
         </w:rPr>
       </w:pPr>
-      <w:proofErr w:type="spellStart"/>
       <w:r>
         <w:rPr>
           <w:highlight w:val="cyan"/>
           <w:lang w:eastAsia="zh-TW"/>
         </w:rPr>
-        <w:t>scsi</w:t>
-      </w:r>
-      <w:proofErr w:type="spellEnd"/>
-      <w:r>
-        <w:rPr>
-          <w:highlight w:val="cyan"/>
-          <w:lang w:eastAsia="zh-TW"/>
-        </w:rPr>
-        <w:t>, drive, ide, controller, card, disk, bios, scsi2, scsi1, bus</w:t>
+        <w:t>scsi, drive, ide, controller, card, disk, bios, scsi2, scsi1, bus</w:t>
       </w:r>
     </w:p>
     <w:p>
@@ -827,21 +650,11 @@
           <w:lang w:eastAsia="zh-TW"/>
         </w:rPr>
       </w:pPr>
-      <w:proofErr w:type="spellStart"/>
-      <w:proofErr w:type="gramStart"/>
       <w:r>
         <w:rPr>
           <w:lang w:eastAsia="zh-TW"/>
         </w:rPr>
-        <w:t>comp.sys.mac.hardware</w:t>
-      </w:r>
-      <w:proofErr w:type="spellEnd"/>
-      <w:proofErr w:type="gramEnd"/>
-      <w:r>
-        <w:rPr>
-          <w:lang w:eastAsia="zh-TW"/>
-        </w:rPr>
-        <w:t xml:space="preserve"> : </w:t>
+        <w:t xml:space="preserve">comp.sys.mac.hardware : </w:t>
       </w:r>
     </w:p>
     <w:p>
@@ -856,104 +669,7 @@
           <w:highlight w:val="cyan"/>
           <w:lang w:eastAsia="zh-TW"/>
         </w:rPr>
-        <w:t xml:space="preserve">mac, apple, </w:t>
-      </w:r>
-      <w:proofErr w:type="spellStart"/>
-      <w:r>
-        <w:rPr>
-          <w:highlight w:val="cyan"/>
-          <w:lang w:eastAsia="zh-TW"/>
-        </w:rPr>
-        <w:t>quadra</w:t>
-      </w:r>
-      <w:proofErr w:type="spellEnd"/>
-      <w:r>
-        <w:rPr>
-          <w:highlight w:val="cyan"/>
-          <w:lang w:eastAsia="zh-TW"/>
-        </w:rPr>
-        <w:t xml:space="preserve">, </w:t>
-      </w:r>
-      <w:proofErr w:type="spellStart"/>
-      <w:r>
-        <w:rPr>
-          <w:highlight w:val="cyan"/>
-          <w:lang w:eastAsia="zh-TW"/>
-        </w:rPr>
-        <w:t>centris</w:t>
-      </w:r>
-      <w:proofErr w:type="spellEnd"/>
-      <w:r>
-        <w:rPr>
-          <w:highlight w:val="cyan"/>
-          <w:lang w:eastAsia="zh-TW"/>
-        </w:rPr>
-        <w:t xml:space="preserve">, drive, </w:t>
-      </w:r>
-      <w:proofErr w:type="spellStart"/>
-      <w:r>
-        <w:rPr>
-          <w:highlight w:val="cyan"/>
-          <w:lang w:eastAsia="zh-TW"/>
-        </w:rPr>
-        <w:t>simms</w:t>
-      </w:r>
-      <w:proofErr w:type="spellEnd"/>
-      <w:r>
-        <w:rPr>
-          <w:highlight w:val="cyan"/>
-          <w:lang w:eastAsia="zh-TW"/>
-        </w:rPr>
-        <w:t xml:space="preserve">, problem, </w:t>
-      </w:r>
-      <w:proofErr w:type="spellStart"/>
-      <w:r>
-        <w:rPr>
-          <w:highlight w:val="cyan"/>
-          <w:lang w:eastAsia="zh-TW"/>
-        </w:rPr>
-        <w:t>scsi</w:t>
-      </w:r>
-      <w:proofErr w:type="spellEnd"/>
-      <w:r>
-        <w:rPr>
-          <w:highlight w:val="cyan"/>
-          <w:lang w:eastAsia="zh-TW"/>
-        </w:rPr>
-        <w:t xml:space="preserve">, university, </w:t>
-      </w:r>
-      <w:proofErr w:type="spellStart"/>
-      <w:r>
-        <w:rPr>
-          <w:highlight w:val="cyan"/>
-          <w:lang w:eastAsia="zh-TW"/>
-        </w:rPr>
-        <w:t>nubus</w:t>
-      </w:r>
-      <w:proofErr w:type="spellEnd"/>
-    </w:p>
-    <w:p>
-      <w:pPr>
-        <w:pStyle w:val="ListParagraph"/>
-        <w:rPr>
-          <w:lang w:eastAsia="zh-TW"/>
-        </w:rPr>
-      </w:pPr>
-      <w:proofErr w:type="spellStart"/>
-      <w:proofErr w:type="gramStart"/>
-      <w:r>
-        <w:rPr>
-          <w:lang w:eastAsia="zh-TW"/>
-        </w:rPr>
-        <w:t>misc.forsale</w:t>
-      </w:r>
-      <w:proofErr w:type="spellEnd"/>
-      <w:proofErr w:type="gramEnd"/>
-      <w:r>
-        <w:rPr>
-          <w:lang w:eastAsia="zh-TW"/>
-        </w:rPr>
-        <w:t xml:space="preserve"> :</w:t>
+        <w:t>mac, apple, quadra, centris, drive, simms, problem, scsi, university, nubus</w:t>
       </w:r>
     </w:p>
     <w:p>
@@ -965,76 +681,14 @@
       </w:pPr>
       <w:r>
         <w:rPr>
-          <w:highlight w:val="cyan"/>
           <w:lang w:eastAsia="zh-TW"/>
         </w:rPr>
-        <w:t xml:space="preserve">sale, new, university, </w:t>
-      </w:r>
-      <w:proofErr w:type="spellStart"/>
-      <w:r>
-        <w:rPr>
-          <w:highlight w:val="cyan"/>
-          <w:lang w:eastAsia="zh-TW"/>
-        </w:rPr>
-        <w:t>nntppostinghost</w:t>
-      </w:r>
-      <w:proofErr w:type="spellEnd"/>
-      <w:r>
-        <w:rPr>
-          <w:highlight w:val="cyan"/>
-          <w:lang w:eastAsia="zh-TW"/>
-        </w:rPr>
-        <w:t>, offer, shipping, distribution, email, price,</w:t>
-      </w:r>
-      <w:r>
-        <w:rPr>
-          <w:lang w:eastAsia="zh-TW"/>
-        </w:rPr>
-        <w:t xml:space="preserve"> </w:t>
-      </w:r>
-      <w:proofErr w:type="spellStart"/>
-      <w:r>
-        <w:rPr>
-          <w:highlight w:val="cyan"/>
-          <w:lang w:eastAsia="zh-TW"/>
-        </w:rPr>
-        <w:t>forsale</w:t>
-      </w:r>
-      <w:proofErr w:type="spellEnd"/>
-    </w:p>
-    <w:p>
-      <w:pPr>
-        <w:pStyle w:val="ListParagraph"/>
-        <w:rPr>
-          <w:lang w:eastAsia="zh-TW"/>
-        </w:rPr>
-      </w:pPr>
-      <w:proofErr w:type="spellStart"/>
-      <w:proofErr w:type="gramStart"/>
-      <w:r>
-        <w:rPr>
-          <w:lang w:eastAsia="zh-TW"/>
-        </w:rPr>
-        <w:t>soc.religion</w:t>
-      </w:r>
-      <w:proofErr w:type="gramEnd"/>
-      <w:r>
-        <w:rPr>
-          <w:lang w:eastAsia="zh-TW"/>
-        </w:rPr>
-        <w:t>.christian</w:t>
-      </w:r>
-      <w:proofErr w:type="spellEnd"/>
-      <w:r>
-        <w:rPr>
-          <w:lang w:eastAsia="zh-TW"/>
-        </w:rPr>
-        <w:t xml:space="preserve"> : </w:t>
+        <w:t>misc.forsale :</w:t>
       </w:r>
     </w:p>
     <w:p>
       <w:pPr>
-        <w:ind w:firstLine="720"/>
+        <w:pStyle w:val="ListParagraph"/>
         <w:rPr>
           <w:lang w:eastAsia="zh-TW"/>
         </w:rPr>
@@ -1044,59 +698,53 @@
           <w:highlight w:val="cyan"/>
           <w:lang w:eastAsia="zh-TW"/>
         </w:rPr>
-        <w:t xml:space="preserve">god, </w:t>
+        <w:t>sale, new, university, nntppostinghost, offer, shipping, distribution, email, price,</w:t>
       </w:r>
-      <w:proofErr w:type="spellStart"/>
+      <w:r>
+        <w:rPr>
+          <w:lang w:eastAsia="zh-TW"/>
+        </w:rPr>
+        <w:t xml:space="preserve"> </w:t>
+      </w:r>
       <w:r>
         <w:rPr>
           <w:highlight w:val="cyan"/>
           <w:lang w:eastAsia="zh-TW"/>
         </w:rPr>
-        <w:t>jesus</w:t>
-      </w:r>
-      <w:proofErr w:type="spellEnd"/>
-      <w:r>
-        <w:rPr>
-          <w:highlight w:val="cyan"/>
-          <w:lang w:eastAsia="zh-TW"/>
-        </w:rPr>
-        <w:t xml:space="preserve">, </w:t>
-      </w:r>
-      <w:proofErr w:type="spellStart"/>
-      <w:r>
-        <w:rPr>
-          <w:highlight w:val="cyan"/>
-          <w:lang w:eastAsia="zh-TW"/>
-        </w:rPr>
-        <w:t>christian</w:t>
-      </w:r>
-      <w:proofErr w:type="spellEnd"/>
-      <w:r>
-        <w:rPr>
-          <w:highlight w:val="cyan"/>
-          <w:lang w:eastAsia="zh-TW"/>
-        </w:rPr>
-        <w:t xml:space="preserve">, church, people, </w:t>
-      </w:r>
-      <w:proofErr w:type="spellStart"/>
-      <w:r>
-        <w:rPr>
-          <w:highlight w:val="cyan"/>
-          <w:lang w:eastAsia="zh-TW"/>
-        </w:rPr>
-        <w:t>christ</w:t>
-      </w:r>
-      <w:proofErr w:type="spellEnd"/>
-      <w:r>
-        <w:rPr>
-          <w:highlight w:val="cyan"/>
-          <w:lang w:eastAsia="zh-TW"/>
-        </w:rPr>
-        <w:t>, bible, say, think, faith</w:t>
+        <w:t>forsale</w:t>
       </w:r>
     </w:p>
     <w:p>
       <w:pPr>
+        <w:pStyle w:val="ListParagraph"/>
+        <w:rPr>
+          <w:lang w:eastAsia="zh-TW"/>
+        </w:rPr>
+      </w:pPr>
+      <w:r>
+        <w:rPr>
+          <w:lang w:eastAsia="zh-TW"/>
+        </w:rPr>
+        <w:t xml:space="preserve">soc.religion.christian : </w:t>
+      </w:r>
+    </w:p>
+    <w:p>
+      <w:pPr>
+        <w:ind w:firstLine="720"/>
+        <w:rPr>
+          <w:lang w:eastAsia="zh-TW"/>
+        </w:rPr>
+      </w:pPr>
+      <w:r>
+        <w:rPr>
+          <w:highlight w:val="cyan"/>
+          <w:lang w:eastAsia="zh-TW"/>
+        </w:rPr>
+        <w:t>god, jesus, christian, church, people, christ, bible, say, think, faith</w:t>
+      </w:r>
+    </w:p>
+    <w:p>
+      <w:pPr>
         <w:ind w:firstLine="720"/>
         <w:rPr>
           <w:lang w:eastAsia="zh-TW"/>
@@ -1120,111 +768,19 @@
         <w:rPr>
           <w:lang w:eastAsia="zh-TW"/>
         </w:rPr>
-        <w:t xml:space="preserve">the stop words will not be stemmed and miss by the stop words in </w:t>
-      </w:r>
-      <w:proofErr w:type="spellStart"/>
-      <w:r>
-        <w:rPr>
-          <w:lang w:eastAsia="zh-TW"/>
-        </w:rPr>
-        <w:t>CountVectorizer</w:t>
-      </w:r>
-      <w:proofErr w:type="spellEnd"/>
-      <w:r>
-        <w:rPr>
-          <w:lang w:eastAsia="zh-TW"/>
-        </w:rPr>
-        <w:t xml:space="preserve">. Thus, the result is pretty good with almost every word meaningful and correlated to the class title. If </w:t>
+        <w:t xml:space="preserve">the stop words will not be stemmed and miss by the stop words in CountVectorizer. Thus, the result is pretty good with almost every word meaningful and correlated to the class title. If </w:t>
       </w:r>
       <w:r>
         <w:rPr>
           <w:lang w:eastAsia="zh-TW"/>
         </w:rPr>
-        <w:t>we do not filter out stop words firstly, “was” will be stemmed as “</w:t>
-      </w:r>
-      <w:proofErr w:type="spellStart"/>
-      <w:r>
-        <w:rPr>
-          <w:lang w:eastAsia="zh-TW"/>
-        </w:rPr>
-        <w:t>wa</w:t>
-      </w:r>
-      <w:proofErr w:type="spellEnd"/>
-      <w:r>
-        <w:rPr>
-          <w:lang w:eastAsia="zh-TW"/>
-        </w:rPr>
-        <w:t xml:space="preserve">” and thus not recognized by </w:t>
-      </w:r>
-      <w:proofErr w:type="spellStart"/>
-      <w:r>
-        <w:rPr>
-          <w:lang w:eastAsia="zh-TW"/>
-        </w:rPr>
-        <w:t>CountVectorizer</w:t>
-      </w:r>
-      <w:proofErr w:type="spellEnd"/>
-      <w:r>
-        <w:rPr>
-          <w:lang w:eastAsia="zh-TW"/>
-        </w:rPr>
-        <w:t>. This will let “</w:t>
-      </w:r>
-      <w:proofErr w:type="spellStart"/>
-      <w:r>
-        <w:rPr>
-          <w:lang w:eastAsia="zh-TW"/>
-        </w:rPr>
-        <w:t>wa</w:t>
-      </w:r>
-      <w:proofErr w:type="spellEnd"/>
-      <w:r>
-        <w:rPr>
-          <w:lang w:eastAsia="zh-TW"/>
-        </w:rPr>
-        <w:t>” to be the most significant word for some class because it should be a stop word.</w:t>
+        <w:t>we do not filter out stop words firstly, “was” will be stemmed as “wa” and thus not recognized by CountVectorizer. This will let “wa” to be the most significant word for some class because it should be a stop word.</w:t>
       </w:r>
       <w:r>
         <w:rPr>
           <w:lang w:eastAsia="zh-TW"/>
         </w:rPr>
-        <w:t xml:space="preserve"> The result of </w:t>
-      </w:r>
-      <w:proofErr w:type="spellStart"/>
-      <w:r>
-        <w:rPr>
-          <w:lang w:eastAsia="zh-TW"/>
-        </w:rPr>
-        <w:t>min_df</w:t>
-      </w:r>
-      <w:proofErr w:type="spellEnd"/>
-      <w:r>
-        <w:rPr>
-          <w:lang w:eastAsia="zh-TW"/>
-        </w:rPr>
-        <w:t xml:space="preserve"> =2 and 5 is the same, because </w:t>
-      </w:r>
-      <w:proofErr w:type="spellStart"/>
-      <w:r>
-        <w:rPr>
-          <w:lang w:eastAsia="zh-TW"/>
-        </w:rPr>
-        <w:t>min_df</w:t>
-      </w:r>
-      <w:proofErr w:type="spellEnd"/>
-      <w:proofErr w:type="gramStart"/>
-      <w:r>
-        <w:rPr>
-          <w:lang w:eastAsia="zh-TW"/>
-        </w:rPr>
-        <w:t>=[</w:t>
-      </w:r>
-      <w:proofErr w:type="gramEnd"/>
-      <w:r>
-        <w:rPr>
-          <w:lang w:eastAsia="zh-TW"/>
-        </w:rPr>
-        <w:t xml:space="preserve">2,3,4] doesn’t seem to </w:t>
+        <w:t xml:space="preserve"> The result of min_df =2 and 5 is the same, because min_df=[2,3,4] doesn’t seem to </w:t>
       </w:r>
       <w:r>
         <w:rPr>
@@ -1290,19 +846,11 @@
         </w:rPr>
         <w:t>e-</w:t>
       </w:r>
-      <w:proofErr w:type="spellStart"/>
       <w:r>
         <w:rPr>
           <w:lang w:eastAsia="zh-TW"/>
         </w:rPr>
-        <w:t>i</w:t>
-      </w:r>
-      <w:proofErr w:type="spellEnd"/>
-      <w:r>
-        <w:rPr>
-          <w:lang w:eastAsia="zh-TW"/>
-        </w:rPr>
-        <w:t>)</w:t>
+        <w:t>i)</w:t>
       </w:r>
     </w:p>
     <w:tbl>
@@ -1366,14 +914,12 @@
                 <w:lang w:eastAsia="zh-TW"/>
               </w:rPr>
             </w:pPr>
-            <w:proofErr w:type="spellStart"/>
             <w:r>
               <w:rPr>
                 <w:lang w:eastAsia="zh-TW"/>
               </w:rPr>
               <w:t>Dim_reduction</w:t>
             </w:r>
-            <w:proofErr w:type="spellEnd"/>
           </w:p>
         </w:tc>
         <w:tc>
@@ -1387,19 +933,11 @@
                 <w:lang w:eastAsia="zh-TW"/>
               </w:rPr>
             </w:pPr>
-            <w:proofErr w:type="spellStart"/>
-            <w:r>
-              <w:rPr>
-                <w:lang w:eastAsia="zh-TW"/>
-              </w:rPr>
-              <w:t>min_df</w:t>
-            </w:r>
-            <w:proofErr w:type="spellEnd"/>
-            <w:r>
-              <w:rPr>
-                <w:lang w:eastAsia="zh-TW"/>
-              </w:rPr>
-              <w:t>=2</w:t>
+            <w:r>
+              <w:rPr>
+                <w:lang w:eastAsia="zh-TW"/>
+              </w:rPr>
+              <w:t>min_df=2</w:t>
             </w:r>
           </w:p>
         </w:tc>
@@ -1414,19 +952,11 @@
                 <w:lang w:eastAsia="zh-TW"/>
               </w:rPr>
             </w:pPr>
-            <w:proofErr w:type="spellStart"/>
-            <w:r>
-              <w:rPr>
-                <w:lang w:eastAsia="zh-TW"/>
-              </w:rPr>
-              <w:t>min_df</w:t>
-            </w:r>
-            <w:proofErr w:type="spellEnd"/>
-            <w:r>
-              <w:rPr>
-                <w:lang w:eastAsia="zh-TW"/>
-              </w:rPr>
-              <w:t>=5</w:t>
+            <w:r>
+              <w:rPr>
+                <w:lang w:eastAsia="zh-TW"/>
+              </w:rPr>
+              <w:t>min_df=5</w:t>
             </w:r>
           </w:p>
         </w:tc>
@@ -2517,17 +2047,8 @@
                 <w:highlight w:val="cyan"/>
                 <w:lang w:eastAsia="zh-TW"/>
               </w:rPr>
-              <w:t xml:space="preserve">Part </w:t>
-            </w:r>
-            <w:proofErr w:type="spellStart"/>
-            <w:r>
-              <w:rPr>
-                <w:highlight w:val="cyan"/>
-                <w:lang w:eastAsia="zh-TW"/>
-              </w:rPr>
-              <w:t>f</w:t>
-            </w:r>
-            <w:proofErr w:type="spellEnd"/>
+              <w:t>Part f</w:t>
+            </w:r>
             <w:r>
               <w:rPr>
                 <w:lang w:eastAsia="zh-TW"/>
@@ -3973,17 +3494,8 @@
                 <w:highlight w:val="cyan"/>
                 <w:lang w:eastAsia="zh-TW"/>
               </w:rPr>
-              <w:t xml:space="preserve">Part </w:t>
-            </w:r>
-            <w:proofErr w:type="spellStart"/>
-            <w:r>
-              <w:rPr>
-                <w:highlight w:val="cyan"/>
-                <w:lang w:eastAsia="zh-TW"/>
-              </w:rPr>
-              <w:t>i</w:t>
-            </w:r>
-            <w:proofErr w:type="spellEnd"/>
+              <w:t>Part i</w:t>
+            </w:r>
             <w:r>
               <w:rPr>
                 <w:lang w:eastAsia="zh-TW"/>
@@ -6604,17 +6116,8 @@
                 <w:highlight w:val="cyan"/>
                 <w:lang w:eastAsia="zh-TW"/>
               </w:rPr>
-              <w:t xml:space="preserve">Part </w:t>
-            </w:r>
-            <w:proofErr w:type="spellStart"/>
-            <w:r>
-              <w:rPr>
-                <w:highlight w:val="cyan"/>
-                <w:lang w:eastAsia="zh-TW"/>
-              </w:rPr>
-              <w:t>f</w:t>
-            </w:r>
-            <w:proofErr w:type="spellEnd"/>
+              <w:t>Part f</w:t>
+            </w:r>
             <w:r>
               <w:rPr>
                 <w:lang w:eastAsia="zh-TW"/>
@@ -7863,17 +7366,8 @@
                 <w:highlight w:val="cyan"/>
                 <w:lang w:eastAsia="zh-TW"/>
               </w:rPr>
-              <w:t xml:space="preserve">Part </w:t>
-            </w:r>
-            <w:proofErr w:type="spellStart"/>
-            <w:r>
-              <w:rPr>
-                <w:highlight w:val="cyan"/>
-                <w:lang w:eastAsia="zh-TW"/>
-              </w:rPr>
-              <w:t>i</w:t>
-            </w:r>
-            <w:proofErr w:type="spellEnd"/>
+              <w:t>Part i</w:t>
+            </w:r>
             <w:r>
               <w:rPr>
                 <w:lang w:eastAsia="zh-TW"/>
@@ -9056,6 +8550,21 @@
         </w:rPr>
         <w:t>j)</w:t>
       </w:r>
+      <w:r>
+        <w:t xml:space="preserve"> </w:t>
+      </w:r>
+      <w:r>
+        <w:rPr>
+          <w:lang w:eastAsia="zh-TW"/>
+        </w:rPr>
+        <w:t>Multiclass Classification</w:t>
+      </w:r>
+      <w:r>
+        <w:rPr>
+          <w:lang w:eastAsia="zh-TW"/>
+        </w:rPr>
+        <w:t>:</w:t>
+      </w:r>
     </w:p>
     <w:p>
       <w:pPr>
@@ -9139,19 +8648,11 @@
                 <w:lang w:eastAsia="zh-TW"/>
               </w:rPr>
             </w:pPr>
-            <w:proofErr w:type="spellStart"/>
-            <w:r>
-              <w:rPr>
-                <w:lang w:eastAsia="zh-TW"/>
-              </w:rPr>
-              <w:t>Min_df</w:t>
-            </w:r>
-            <w:proofErr w:type="spellEnd"/>
-            <w:r>
-              <w:rPr>
-                <w:lang w:eastAsia="zh-TW"/>
-              </w:rPr>
-              <w:t xml:space="preserve"> doesn’t matter a lot for LSI. It matters only the computation time.</w:t>
+            <w:r>
+              <w:rPr>
+                <w:lang w:eastAsia="zh-TW"/>
+              </w:rPr>
+              <w:t>Min_df doesn’t matter a lot for LSI. It matters only the computation time.</w:t>
             </w:r>
           </w:p>
           <w:p>
@@ -9212,21 +8713,7 @@
               <w:rPr>
                 <w:lang w:eastAsia="zh-TW"/>
               </w:rPr>
-              <w:t xml:space="preserve">For LSI, </w:t>
-            </w:r>
-            <w:proofErr w:type="spellStart"/>
-            <w:r>
-              <w:rPr>
-                <w:lang w:eastAsia="zh-TW"/>
-              </w:rPr>
-              <w:t>min_df</w:t>
-            </w:r>
-            <w:proofErr w:type="spellEnd"/>
-            <w:r>
-              <w:rPr>
-                <w:lang w:eastAsia="zh-TW"/>
-              </w:rPr>
-              <w:t xml:space="preserve"> = 2 or 5 performs similarly. Both of them have best accuracy when C=10, which means that hard SVM basically performs better, but it may overfitting the training set when C is too large, even if we are using 5-fold cross validation.</w:t>
+              <w:t>For LSI, min_df = 2 or 5 performs similarly. Both of them have best accuracy when C=10, which means that hard SVM basically performs better, but it may overfitting the training set when C is too large, even if we are using 5-fold cross validation.</w:t>
             </w:r>
           </w:p>
           <w:p>
@@ -9337,20 +8824,12 @@
                 <w:lang w:eastAsia="zh-TW"/>
               </w:rPr>
             </w:pPr>
-            <w:proofErr w:type="spellStart"/>
             <w:r>
               <w:rPr>
                 <w:lang w:eastAsia="zh-TW"/>
               </w:rPr>
               <w:lastRenderedPageBreak/>
-              <w:t>i</w:t>
-            </w:r>
-            <w:proofErr w:type="spellEnd"/>
-            <w:r>
-              <w:rPr>
-                <w:lang w:eastAsia="zh-TW"/>
-              </w:rPr>
-              <w:t>) Regularization based on Logistic Regression Classifier:</w:t>
+              <w:t>i) Regularization based on Logistic Regression Classifier:</w:t>
             </w:r>
           </w:p>
           <w:p>
@@ -9443,6 +8922,18 @@
                 <w:lang w:eastAsia="zh-TW"/>
               </w:rPr>
               <w:t xml:space="preserve">j) </w:t>
+            </w:r>
+            <w:r>
+              <w:rPr>
+                <w:lang w:eastAsia="zh-TW"/>
+              </w:rPr>
+              <w:t>Multiclass Classification</w:t>
+            </w:r>
+            <w:r>
+              <w:rPr>
+                <w:lang w:eastAsia="zh-TW"/>
+              </w:rPr>
+              <w:t>:</w:t>
             </w:r>
             <w:bookmarkStart w:id="0" w:name="_GoBack"/>
             <w:bookmarkEnd w:id="0"/>

</xml_diff>

<commit_message>
add confusion matrix format explanation
</commit_message>
<xml_diff>
--- a/hw1/219_hw1.docx
+++ b/hw1/219_hw1.docx
@@ -25,6 +25,7 @@
           <w:lang w:eastAsia="zh-TW"/>
         </w:rPr>
       </w:pPr>
+      <w:proofErr w:type="gramStart"/>
       <w:r>
         <w:rPr>
           <w:lang w:eastAsia="zh-TW"/>
@@ -41,7 +42,14 @@
         <w:rPr>
           <w:lang w:eastAsia="zh-TW"/>
         </w:rPr>
-        <w:t>Sheng Yung Tao</w:t>
+        <w:t>Sheng</w:t>
+      </w:r>
+      <w:proofErr w:type="gramEnd"/>
+      <w:r>
+        <w:rPr>
+          <w:lang w:eastAsia="zh-TW"/>
+        </w:rPr>
+        <w:t xml:space="preserve"> Yung Tao</w:t>
       </w:r>
     </w:p>
     <w:p>
@@ -180,7 +188,21 @@
         <w:rPr>
           <w:lang w:eastAsia="zh-TW"/>
         </w:rPr>
-        <w:t>Use English stop_words to filter out stop words first, preventing from lemmatization breaks the stop words to tokens that cannot be recognized as stop words in TF-IDF</w:t>
+        <w:t xml:space="preserve">Use English </w:t>
+      </w:r>
+      <w:proofErr w:type="spellStart"/>
+      <w:r>
+        <w:rPr>
+          <w:lang w:eastAsia="zh-TW"/>
+        </w:rPr>
+        <w:t>stop_words</w:t>
+      </w:r>
+      <w:proofErr w:type="spellEnd"/>
+      <w:r>
+        <w:rPr>
+          <w:lang w:eastAsia="zh-TW"/>
+        </w:rPr>
+        <w:t xml:space="preserve"> to filter out stop words first, preventing from lemmatization breaks the stop words to tokens that cannot be recognized as stop words in TF-IDF</w:t>
       </w:r>
     </w:p>
     <w:p>
@@ -240,7 +262,49 @@
         <w:rPr>
           <w:lang w:eastAsia="zh-TW"/>
         </w:rPr>
-        <w:t>Fit TF-IDF model with min_df=2 or 5, max_df =0.8, stop_words=English stop words.</w:t>
+        <w:t xml:space="preserve">Fit TF-IDF model with </w:t>
+      </w:r>
+      <w:proofErr w:type="spellStart"/>
+      <w:r>
+        <w:rPr>
+          <w:lang w:eastAsia="zh-TW"/>
+        </w:rPr>
+        <w:t>min_df</w:t>
+      </w:r>
+      <w:proofErr w:type="spellEnd"/>
+      <w:r>
+        <w:rPr>
+          <w:lang w:eastAsia="zh-TW"/>
+        </w:rPr>
+        <w:t xml:space="preserve">=2 or 5, </w:t>
+      </w:r>
+      <w:proofErr w:type="spellStart"/>
+      <w:r>
+        <w:rPr>
+          <w:lang w:eastAsia="zh-TW"/>
+        </w:rPr>
+        <w:t>max_df</w:t>
+      </w:r>
+      <w:proofErr w:type="spellEnd"/>
+      <w:r>
+        <w:rPr>
+          <w:lang w:eastAsia="zh-TW"/>
+        </w:rPr>
+        <w:t xml:space="preserve"> =0.8, </w:t>
+      </w:r>
+      <w:proofErr w:type="spellStart"/>
+      <w:r>
+        <w:rPr>
+          <w:lang w:eastAsia="zh-TW"/>
+        </w:rPr>
+        <w:t>stop_words</w:t>
+      </w:r>
+      <w:proofErr w:type="spellEnd"/>
+      <w:r>
+        <w:rPr>
+          <w:lang w:eastAsia="zh-TW"/>
+        </w:rPr>
+        <w:t>=English stop words.</w:t>
       </w:r>
     </w:p>
     <w:p>
@@ -271,6 +335,7 @@
           <w:numId w:val="4"/>
         </w:numPr>
         <w:rPr>
+          <w:rFonts w:hint="eastAsia"/>
           <w:sz w:val="28"/>
           <w:szCs w:val="28"/>
           <w:lang w:eastAsia="zh-TW"/>
@@ -295,7 +360,287 @@
     </w:p>
     <w:p>
       <w:pPr>
-        <w:ind w:left="720"/>
+        <w:pStyle w:val="ListParagraph"/>
+        <w:numPr>
+          <w:ilvl w:val="0"/>
+          <w:numId w:val="4"/>
+        </w:numPr>
+        <w:rPr>
+          <w:rFonts w:hint="eastAsia"/>
+          <w:sz w:val="28"/>
+          <w:szCs w:val="28"/>
+          <w:lang w:eastAsia="zh-TW"/>
+        </w:rPr>
+      </w:pPr>
+      <w:r>
+        <w:rPr>
+          <w:sz w:val="28"/>
+          <w:szCs w:val="28"/>
+          <w:lang w:eastAsia="zh-TW"/>
+        </w:rPr>
+        <w:t>Our confusion matrix is in the format:</w:t>
+      </w:r>
+    </w:p>
+    <w:tbl>
+      <w:tblPr>
+        <w:tblStyle w:val="TableGrid"/>
+        <w:tblW w:w="0" w:type="auto"/>
+        <w:tblInd w:w="720" w:type="dxa"/>
+        <w:tblLook w:val="04A0" w:firstRow="1" w:lastRow="0" w:firstColumn="1" w:lastColumn="0" w:noHBand="0" w:noVBand="1"/>
+      </w:tblPr>
+      <w:tblGrid>
+        <w:gridCol w:w="1180"/>
+        <w:gridCol w:w="1865"/>
+        <w:gridCol w:w="1746"/>
+      </w:tblGrid>
+      <w:tr>
+        <w:tc>
+          <w:tcPr>
+            <w:tcW w:w="0" w:type="auto"/>
+            <w:tcBorders>
+              <w:tl2br w:val="single" w:sz="4" w:space="0" w:color="auto"/>
+            </w:tcBorders>
+          </w:tcPr>
+          <w:p>
+            <w:pPr>
+              <w:pStyle w:val="ListParagraph"/>
+              <w:ind w:left="0"/>
+              <w:rPr>
+                <w:rFonts w:hint="eastAsia"/>
+                <w:sz w:val="28"/>
+                <w:szCs w:val="28"/>
+                <w:lang w:eastAsia="zh-TW"/>
+              </w:rPr>
+            </w:pPr>
+          </w:p>
+        </w:tc>
+        <w:tc>
+          <w:tcPr>
+            <w:tcW w:w="0" w:type="auto"/>
+          </w:tcPr>
+          <w:p>
+            <w:pPr>
+              <w:pStyle w:val="ListParagraph"/>
+              <w:ind w:left="0"/>
+              <w:rPr>
+                <w:sz w:val="28"/>
+                <w:szCs w:val="28"/>
+                <w:lang w:eastAsia="zh-TW"/>
+              </w:rPr>
+            </w:pPr>
+            <w:r>
+              <w:rPr>
+                <w:sz w:val="28"/>
+                <w:szCs w:val="28"/>
+                <w:lang w:eastAsia="zh-TW"/>
+              </w:rPr>
+              <w:t>Predicted N</w:t>
+            </w:r>
+          </w:p>
+        </w:tc>
+        <w:tc>
+          <w:tcPr>
+            <w:tcW w:w="0" w:type="auto"/>
+          </w:tcPr>
+          <w:p>
+            <w:pPr>
+              <w:pStyle w:val="ListParagraph"/>
+              <w:ind w:left="0"/>
+              <w:rPr>
+                <w:sz w:val="28"/>
+                <w:szCs w:val="28"/>
+                <w:lang w:eastAsia="zh-TW"/>
+              </w:rPr>
+            </w:pPr>
+            <w:r>
+              <w:rPr>
+                <w:sz w:val="28"/>
+                <w:szCs w:val="28"/>
+                <w:lang w:eastAsia="zh-TW"/>
+              </w:rPr>
+              <w:t xml:space="preserve">Predicted </w:t>
+            </w:r>
+            <w:r>
+              <w:rPr>
+                <w:sz w:val="28"/>
+                <w:szCs w:val="28"/>
+                <w:lang w:eastAsia="zh-TW"/>
+              </w:rPr>
+              <w:t>P</w:t>
+            </w:r>
+          </w:p>
+        </w:tc>
+        <w:bookmarkStart w:id="0" w:name="_GoBack"/>
+        <w:bookmarkEnd w:id="0"/>
+      </w:tr>
+      <w:tr>
+        <w:tc>
+          <w:tcPr>
+            <w:tcW w:w="0" w:type="auto"/>
+          </w:tcPr>
+          <w:p>
+            <w:pPr>
+              <w:pStyle w:val="ListParagraph"/>
+              <w:ind w:left="0"/>
+              <w:rPr>
+                <w:sz w:val="28"/>
+                <w:szCs w:val="28"/>
+                <w:lang w:eastAsia="zh-TW"/>
+              </w:rPr>
+            </w:pPr>
+            <w:r>
+              <w:rPr>
+                <w:sz w:val="28"/>
+                <w:szCs w:val="28"/>
+                <w:lang w:eastAsia="zh-TW"/>
+              </w:rPr>
+              <w:t xml:space="preserve">Actual </w:t>
+            </w:r>
+            <w:r>
+              <w:rPr>
+                <w:sz w:val="28"/>
+                <w:szCs w:val="28"/>
+                <w:lang w:eastAsia="zh-TW"/>
+              </w:rPr>
+              <w:t>N</w:t>
+            </w:r>
+          </w:p>
+        </w:tc>
+        <w:tc>
+          <w:tcPr>
+            <w:tcW w:w="0" w:type="auto"/>
+          </w:tcPr>
+          <w:p>
+            <w:pPr>
+              <w:pStyle w:val="ListParagraph"/>
+              <w:ind w:left="0"/>
+              <w:rPr>
+                <w:sz w:val="28"/>
+                <w:szCs w:val="28"/>
+                <w:lang w:eastAsia="zh-TW"/>
+              </w:rPr>
+            </w:pPr>
+            <w:r>
+              <w:rPr>
+                <w:sz w:val="28"/>
+                <w:szCs w:val="28"/>
+                <w:lang w:eastAsia="zh-TW"/>
+              </w:rPr>
+              <w:t>True Negative</w:t>
+            </w:r>
+          </w:p>
+        </w:tc>
+        <w:tc>
+          <w:tcPr>
+            <w:tcW w:w="0" w:type="auto"/>
+          </w:tcPr>
+          <w:p>
+            <w:pPr>
+              <w:pStyle w:val="ListParagraph"/>
+              <w:ind w:left="0"/>
+              <w:rPr>
+                <w:sz w:val="28"/>
+                <w:szCs w:val="28"/>
+                <w:lang w:eastAsia="zh-TW"/>
+              </w:rPr>
+            </w:pPr>
+            <w:r>
+              <w:rPr>
+                <w:sz w:val="28"/>
+                <w:szCs w:val="28"/>
+                <w:lang w:eastAsia="zh-TW"/>
+              </w:rPr>
+              <w:t>False Positive</w:t>
+            </w:r>
+          </w:p>
+        </w:tc>
+      </w:tr>
+      <w:tr>
+        <w:tc>
+          <w:tcPr>
+            <w:tcW w:w="0" w:type="auto"/>
+          </w:tcPr>
+          <w:p>
+            <w:pPr>
+              <w:pStyle w:val="ListParagraph"/>
+              <w:ind w:left="0"/>
+              <w:rPr>
+                <w:rFonts w:hint="eastAsia"/>
+                <w:sz w:val="28"/>
+                <w:szCs w:val="28"/>
+                <w:lang w:eastAsia="zh-TW"/>
+              </w:rPr>
+            </w:pPr>
+            <w:r>
+              <w:rPr>
+                <w:sz w:val="28"/>
+                <w:szCs w:val="28"/>
+                <w:lang w:eastAsia="zh-TW"/>
+              </w:rPr>
+              <w:t xml:space="preserve">Actual </w:t>
+            </w:r>
+            <w:r>
+              <w:rPr>
+                <w:sz w:val="28"/>
+                <w:szCs w:val="28"/>
+                <w:lang w:eastAsia="zh-TW"/>
+              </w:rPr>
+              <w:t>P</w:t>
+            </w:r>
+          </w:p>
+        </w:tc>
+        <w:tc>
+          <w:tcPr>
+            <w:tcW w:w="0" w:type="auto"/>
+          </w:tcPr>
+          <w:p>
+            <w:pPr>
+              <w:pStyle w:val="ListParagraph"/>
+              <w:ind w:left="0"/>
+              <w:rPr>
+                <w:sz w:val="28"/>
+                <w:szCs w:val="28"/>
+                <w:lang w:eastAsia="zh-TW"/>
+              </w:rPr>
+            </w:pPr>
+            <w:r>
+              <w:rPr>
+                <w:sz w:val="28"/>
+                <w:szCs w:val="28"/>
+                <w:lang w:eastAsia="zh-TW"/>
+              </w:rPr>
+              <w:t>False Negative</w:t>
+            </w:r>
+          </w:p>
+        </w:tc>
+        <w:tc>
+          <w:tcPr>
+            <w:tcW w:w="0" w:type="auto"/>
+          </w:tcPr>
+          <w:p>
+            <w:pPr>
+              <w:pStyle w:val="ListParagraph"/>
+              <w:ind w:left="0"/>
+              <w:rPr>
+                <w:sz w:val="28"/>
+                <w:szCs w:val="28"/>
+                <w:lang w:eastAsia="zh-TW"/>
+              </w:rPr>
+            </w:pPr>
+            <w:r>
+              <w:rPr>
+                <w:sz w:val="28"/>
+                <w:szCs w:val="28"/>
+                <w:lang w:eastAsia="zh-TW"/>
+              </w:rPr>
+              <w:t>True Positive</w:t>
+            </w:r>
+          </w:p>
+        </w:tc>
+      </w:tr>
+    </w:tbl>
+    <w:p>
+      <w:pPr>
         <w:rPr>
           <w:lang w:eastAsia="zh-TW"/>
         </w:rPr>
@@ -482,6 +827,7 @@
           <w:szCs w:val="28"/>
           <w:lang w:eastAsia="zh-TW"/>
         </w:rPr>
+        <w:lastRenderedPageBreak/>
         <w:t>Final number of terms:</w:t>
       </w:r>
     </w:p>
@@ -492,11 +838,19 @@
           <w:lang w:eastAsia="zh-TW"/>
         </w:rPr>
       </w:pPr>
-      <w:r>
-        <w:rPr>
-          <w:lang w:eastAsia="zh-TW"/>
-        </w:rPr>
-        <w:t xml:space="preserve">min_df = 2: 25915 </w:t>
+      <w:proofErr w:type="spellStart"/>
+      <w:r>
+        <w:rPr>
+          <w:lang w:eastAsia="zh-TW"/>
+        </w:rPr>
+        <w:t>min_df</w:t>
+      </w:r>
+      <w:proofErr w:type="spellEnd"/>
+      <w:r>
+        <w:rPr>
+          <w:lang w:eastAsia="zh-TW"/>
+        </w:rPr>
+        <w:t xml:space="preserve"> = 2: 25915 </w:t>
       </w:r>
       <w:r>
         <w:rPr>
@@ -512,11 +866,19 @@
           <w:lang w:eastAsia="zh-TW"/>
         </w:rPr>
       </w:pPr>
-      <w:r>
-        <w:rPr>
-          <w:lang w:eastAsia="zh-TW"/>
-        </w:rPr>
-        <w:t>min_df = 5: 10512</w:t>
+      <w:proofErr w:type="spellStart"/>
+      <w:r>
+        <w:rPr>
+          <w:lang w:eastAsia="zh-TW"/>
+        </w:rPr>
+        <w:t>min_df</w:t>
+      </w:r>
+      <w:proofErr w:type="spellEnd"/>
+      <w:r>
+        <w:rPr>
+          <w:lang w:eastAsia="zh-TW"/>
+        </w:rPr>
+        <w:t xml:space="preserve"> = 5: 10512</w:t>
       </w:r>
       <w:r>
         <w:rPr>
@@ -544,8 +906,35 @@
         <w:rPr>
           <w:lang w:eastAsia="zh-TW"/>
         </w:rPr>
-        <w:lastRenderedPageBreak/>
-        <w:t>The result show that min_df can filter out some words that appear at an extreme low df. We can also find that there are about 15000 words that appear less than 5 times but more than twice. These words are barely going to help classification. Thus</w:t>
+        <w:t xml:space="preserve">The result show that </w:t>
+      </w:r>
+      <w:proofErr w:type="spellStart"/>
+      <w:r>
+        <w:rPr>
+          <w:lang w:eastAsia="zh-TW"/>
+        </w:rPr>
+        <w:t>min_df</w:t>
+      </w:r>
+      <w:proofErr w:type="spellEnd"/>
+      <w:r>
+        <w:rPr>
+          <w:lang w:eastAsia="zh-TW"/>
+        </w:rPr>
+        <w:t xml:space="preserve"> can filter out some words that appear at an extreme low </w:t>
+      </w:r>
+      <w:proofErr w:type="spellStart"/>
+      <w:r>
+        <w:rPr>
+          <w:lang w:eastAsia="zh-TW"/>
+        </w:rPr>
+        <w:t>df</w:t>
+      </w:r>
+      <w:proofErr w:type="spellEnd"/>
+      <w:r>
+        <w:rPr>
+          <w:lang w:eastAsia="zh-TW"/>
+        </w:rPr>
+        <w:t>. We can also find that there are about 15000 words that appear less than 5 times but more than twice. These words are barely going to help classification. Thus</w:t>
       </w:r>
       <w:r>
         <w:rPr>
@@ -557,7 +946,21 @@
         <w:rPr>
           <w:lang w:eastAsia="zh-TW"/>
         </w:rPr>
-        <w:t xml:space="preserve"> we assume min_df =5 will perform better.</w:t>
+        <w:t xml:space="preserve"> we assume </w:t>
+      </w:r>
+      <w:proofErr w:type="spellStart"/>
+      <w:r>
+        <w:rPr>
+          <w:lang w:eastAsia="zh-TW"/>
+        </w:rPr>
+        <w:t>min_df</w:t>
+      </w:r>
+      <w:proofErr w:type="spellEnd"/>
+      <w:r>
+        <w:rPr>
+          <w:lang w:eastAsia="zh-TW"/>
+        </w:rPr>
+        <w:t xml:space="preserve"> =5 will perform better.</w:t>
       </w:r>
     </w:p>
     <w:p>
@@ -603,14 +1006,32 @@
           <w:szCs w:val="28"/>
           <w:lang w:eastAsia="zh-TW"/>
         </w:rPr>
-        <w:t>(for both min_df=2 and 5)</w:t>
-      </w:r>
+        <w:t xml:space="preserve">(for both </w:t>
+      </w:r>
+      <w:proofErr w:type="spellStart"/>
       <w:r>
         <w:rPr>
           <w:sz w:val="28"/>
           <w:szCs w:val="28"/>
           <w:lang w:eastAsia="zh-TW"/>
         </w:rPr>
+        <w:t>min_df</w:t>
+      </w:r>
+      <w:proofErr w:type="spellEnd"/>
+      <w:r>
+        <w:rPr>
+          <w:sz w:val="28"/>
+          <w:szCs w:val="28"/>
+          <w:lang w:eastAsia="zh-TW"/>
+        </w:rPr>
+        <w:t>=2 and 5)</w:t>
+      </w:r>
+      <w:r>
+        <w:rPr>
+          <w:sz w:val="28"/>
+          <w:szCs w:val="28"/>
+          <w:lang w:eastAsia="zh-TW"/>
+        </w:rPr>
         <w:t>:</w:t>
       </w:r>
     </w:p>
@@ -621,11 +1042,27 @@
           <w:lang w:eastAsia="zh-TW"/>
         </w:rPr>
       </w:pPr>
-      <w:r>
-        <w:rPr>
-          <w:lang w:eastAsia="zh-TW"/>
-        </w:rPr>
-        <w:t xml:space="preserve">comp.sys.ibm.pc.hardware : </w:t>
+      <w:proofErr w:type="spellStart"/>
+      <w:r>
+        <w:rPr>
+          <w:lang w:eastAsia="zh-TW"/>
+        </w:rPr>
+        <w:t>comp.sys.ibm.</w:t>
+      </w:r>
+      <w:proofErr w:type="gramStart"/>
+      <w:r>
+        <w:rPr>
+          <w:lang w:eastAsia="zh-TW"/>
+        </w:rPr>
+        <w:t>pc.hardware</w:t>
+      </w:r>
+      <w:proofErr w:type="spellEnd"/>
+      <w:proofErr w:type="gramEnd"/>
+      <w:r>
+        <w:rPr>
+          <w:lang w:eastAsia="zh-TW"/>
+        </w:rPr>
+        <w:t xml:space="preserve"> : </w:t>
       </w:r>
     </w:p>
     <w:p>
@@ -635,12 +1072,21 @@
           <w:lang w:eastAsia="zh-TW"/>
         </w:rPr>
       </w:pPr>
+      <w:proofErr w:type="spellStart"/>
       <w:r>
         <w:rPr>
           <w:highlight w:val="cyan"/>
           <w:lang w:eastAsia="zh-TW"/>
         </w:rPr>
-        <w:t>scsi, drive, ide, controller, card, disk, bios, scsi2, scsi1, bus</w:t>
+        <w:t>scsi</w:t>
+      </w:r>
+      <w:proofErr w:type="spellEnd"/>
+      <w:r>
+        <w:rPr>
+          <w:highlight w:val="cyan"/>
+          <w:lang w:eastAsia="zh-TW"/>
+        </w:rPr>
+        <w:t>, drive, ide, controller, card, disk, bios, scsi2, scsi1, bus</w:t>
       </w:r>
     </w:p>
     <w:p>
@@ -650,11 +1096,21 @@
           <w:lang w:eastAsia="zh-TW"/>
         </w:rPr>
       </w:pPr>
-      <w:r>
-        <w:rPr>
-          <w:lang w:eastAsia="zh-TW"/>
-        </w:rPr>
-        <w:t xml:space="preserve">comp.sys.mac.hardware : </w:t>
+      <w:proofErr w:type="spellStart"/>
+      <w:proofErr w:type="gramStart"/>
+      <w:r>
+        <w:rPr>
+          <w:lang w:eastAsia="zh-TW"/>
+        </w:rPr>
+        <w:t>comp.sys.mac.hardware</w:t>
+      </w:r>
+      <w:proofErr w:type="spellEnd"/>
+      <w:proofErr w:type="gramEnd"/>
+      <w:r>
+        <w:rPr>
+          <w:lang w:eastAsia="zh-TW"/>
+        </w:rPr>
+        <w:t xml:space="preserve"> : </w:t>
       </w:r>
     </w:p>
     <w:p>
@@ -669,8 +1125,81 @@
           <w:highlight w:val="cyan"/>
           <w:lang w:eastAsia="zh-TW"/>
         </w:rPr>
-        <w:t>mac, apple, quadra, centris, drive, simms, problem, scsi, university, nubus</w:t>
-      </w:r>
+        <w:t xml:space="preserve">mac, apple, </w:t>
+      </w:r>
+      <w:proofErr w:type="spellStart"/>
+      <w:r>
+        <w:rPr>
+          <w:highlight w:val="cyan"/>
+          <w:lang w:eastAsia="zh-TW"/>
+        </w:rPr>
+        <w:t>quadra</w:t>
+      </w:r>
+      <w:proofErr w:type="spellEnd"/>
+      <w:r>
+        <w:rPr>
+          <w:highlight w:val="cyan"/>
+          <w:lang w:eastAsia="zh-TW"/>
+        </w:rPr>
+        <w:t xml:space="preserve">, </w:t>
+      </w:r>
+      <w:proofErr w:type="spellStart"/>
+      <w:r>
+        <w:rPr>
+          <w:highlight w:val="cyan"/>
+          <w:lang w:eastAsia="zh-TW"/>
+        </w:rPr>
+        <w:t>centris</w:t>
+      </w:r>
+      <w:proofErr w:type="spellEnd"/>
+      <w:r>
+        <w:rPr>
+          <w:highlight w:val="cyan"/>
+          <w:lang w:eastAsia="zh-TW"/>
+        </w:rPr>
+        <w:t xml:space="preserve">, drive, </w:t>
+      </w:r>
+      <w:proofErr w:type="spellStart"/>
+      <w:r>
+        <w:rPr>
+          <w:highlight w:val="cyan"/>
+          <w:lang w:eastAsia="zh-TW"/>
+        </w:rPr>
+        <w:t>simms</w:t>
+      </w:r>
+      <w:proofErr w:type="spellEnd"/>
+      <w:r>
+        <w:rPr>
+          <w:highlight w:val="cyan"/>
+          <w:lang w:eastAsia="zh-TW"/>
+        </w:rPr>
+        <w:t xml:space="preserve">, problem, </w:t>
+      </w:r>
+      <w:proofErr w:type="spellStart"/>
+      <w:r>
+        <w:rPr>
+          <w:highlight w:val="cyan"/>
+          <w:lang w:eastAsia="zh-TW"/>
+        </w:rPr>
+        <w:t>scsi</w:t>
+      </w:r>
+      <w:proofErr w:type="spellEnd"/>
+      <w:r>
+        <w:rPr>
+          <w:highlight w:val="cyan"/>
+          <w:lang w:eastAsia="zh-TW"/>
+        </w:rPr>
+        <w:t xml:space="preserve">, university, </w:t>
+      </w:r>
+      <w:proofErr w:type="spellStart"/>
+      <w:r>
+        <w:rPr>
+          <w:highlight w:val="cyan"/>
+          <w:lang w:eastAsia="zh-TW"/>
+        </w:rPr>
+        <w:t>nubus</w:t>
+      </w:r>
+      <w:proofErr w:type="spellEnd"/>
     </w:p>
     <w:p>
       <w:pPr>
@@ -679,11 +1208,21 @@
           <w:lang w:eastAsia="zh-TW"/>
         </w:rPr>
       </w:pPr>
-      <w:r>
-        <w:rPr>
-          <w:lang w:eastAsia="zh-TW"/>
-        </w:rPr>
-        <w:t>misc.forsale :</w:t>
+      <w:proofErr w:type="spellStart"/>
+      <w:proofErr w:type="gramStart"/>
+      <w:r>
+        <w:rPr>
+          <w:lang w:eastAsia="zh-TW"/>
+        </w:rPr>
+        <w:t>misc.forsale</w:t>
+      </w:r>
+      <w:proofErr w:type="spellEnd"/>
+      <w:proofErr w:type="gramEnd"/>
+      <w:r>
+        <w:rPr>
+          <w:lang w:eastAsia="zh-TW"/>
+        </w:rPr>
+        <w:t xml:space="preserve"> :</w:t>
       </w:r>
     </w:p>
     <w:p>
@@ -698,7 +1237,23 @@
           <w:highlight w:val="cyan"/>
           <w:lang w:eastAsia="zh-TW"/>
         </w:rPr>
-        <w:t>sale, new, university, nntppostinghost, offer, shipping, distribution, email, price,</w:t>
+        <w:t xml:space="preserve">sale, new, university, </w:t>
+      </w:r>
+      <w:proofErr w:type="spellStart"/>
+      <w:r>
+        <w:rPr>
+          <w:highlight w:val="cyan"/>
+          <w:lang w:eastAsia="zh-TW"/>
+        </w:rPr>
+        <w:t>nntppostinghost</w:t>
+      </w:r>
+      <w:proofErr w:type="spellEnd"/>
+      <w:r>
+        <w:rPr>
+          <w:highlight w:val="cyan"/>
+          <w:lang w:eastAsia="zh-TW"/>
+        </w:rPr>
+        <w:t>, offer, shipping, distribution, email, price,</w:t>
       </w:r>
       <w:r>
         <w:rPr>
@@ -706,6 +1261,7 @@
         </w:rPr>
         <w:t xml:space="preserve"> </w:t>
       </w:r>
+      <w:proofErr w:type="spellStart"/>
       <w:r>
         <w:rPr>
           <w:highlight w:val="cyan"/>
@@ -713,6 +1269,7 @@
         </w:rPr>
         <w:t>forsale</w:t>
       </w:r>
+      <w:proofErr w:type="spellEnd"/>
     </w:p>
     <w:p>
       <w:pPr>
@@ -721,11 +1278,27 @@
           <w:lang w:eastAsia="zh-TW"/>
         </w:rPr>
       </w:pPr>
-      <w:r>
-        <w:rPr>
-          <w:lang w:eastAsia="zh-TW"/>
-        </w:rPr>
-        <w:t xml:space="preserve">soc.religion.christian : </w:t>
+      <w:proofErr w:type="spellStart"/>
+      <w:proofErr w:type="gramStart"/>
+      <w:r>
+        <w:rPr>
+          <w:lang w:eastAsia="zh-TW"/>
+        </w:rPr>
+        <w:t>soc.religion</w:t>
+      </w:r>
+      <w:proofErr w:type="gramEnd"/>
+      <w:r>
+        <w:rPr>
+          <w:lang w:eastAsia="zh-TW"/>
+        </w:rPr>
+        <w:t>.christian</w:t>
+      </w:r>
+      <w:proofErr w:type="spellEnd"/>
+      <w:r>
+        <w:rPr>
+          <w:lang w:eastAsia="zh-TW"/>
+        </w:rPr>
+        <w:t xml:space="preserve"> : </w:t>
       </w:r>
     </w:p>
     <w:p>
@@ -740,7 +1313,55 @@
           <w:highlight w:val="cyan"/>
           <w:lang w:eastAsia="zh-TW"/>
         </w:rPr>
-        <w:t>god, jesus, christian, church, people, christ, bible, say, think, faith</w:t>
+        <w:t xml:space="preserve">god, </w:t>
+      </w:r>
+      <w:proofErr w:type="spellStart"/>
+      <w:r>
+        <w:rPr>
+          <w:highlight w:val="cyan"/>
+          <w:lang w:eastAsia="zh-TW"/>
+        </w:rPr>
+        <w:t>jesus</w:t>
+      </w:r>
+      <w:proofErr w:type="spellEnd"/>
+      <w:r>
+        <w:rPr>
+          <w:highlight w:val="cyan"/>
+          <w:lang w:eastAsia="zh-TW"/>
+        </w:rPr>
+        <w:t xml:space="preserve">, </w:t>
+      </w:r>
+      <w:proofErr w:type="spellStart"/>
+      <w:r>
+        <w:rPr>
+          <w:highlight w:val="cyan"/>
+          <w:lang w:eastAsia="zh-TW"/>
+        </w:rPr>
+        <w:t>christian</w:t>
+      </w:r>
+      <w:proofErr w:type="spellEnd"/>
+      <w:r>
+        <w:rPr>
+          <w:highlight w:val="cyan"/>
+          <w:lang w:eastAsia="zh-TW"/>
+        </w:rPr>
+        <w:t xml:space="preserve">, church, people, </w:t>
+      </w:r>
+      <w:proofErr w:type="spellStart"/>
+      <w:r>
+        <w:rPr>
+          <w:highlight w:val="cyan"/>
+          <w:lang w:eastAsia="zh-TW"/>
+        </w:rPr>
+        <w:t>christ</w:t>
+      </w:r>
+      <w:proofErr w:type="spellEnd"/>
+      <w:r>
+        <w:rPr>
+          <w:highlight w:val="cyan"/>
+          <w:lang w:eastAsia="zh-TW"/>
+        </w:rPr>
+        <w:t>, bible, say, think, faith</w:t>
       </w:r>
     </w:p>
     <w:p>
@@ -768,19 +1389,111 @@
         <w:rPr>
           <w:lang w:eastAsia="zh-TW"/>
         </w:rPr>
-        <w:t xml:space="preserve">the stop words will not be stemmed and miss by the stop words in CountVectorizer. Thus, the result is pretty good with almost every word meaningful and correlated to the class title. If </w:t>
-      </w:r>
-      <w:r>
-        <w:rPr>
-          <w:lang w:eastAsia="zh-TW"/>
-        </w:rPr>
-        <w:t>we do not filter out stop words firstly, “was” will be stemmed as “wa” and thus not recognized by CountVectorizer. This will let “wa” to be the most significant word for some class because it should be a stop word.</w:t>
-      </w:r>
-      <w:r>
-        <w:rPr>
-          <w:lang w:eastAsia="zh-TW"/>
-        </w:rPr>
-        <w:t xml:space="preserve"> The result of min_df =2 and 5 is the same, because min_df=[2,3,4] doesn’t seem to </w:t>
+        <w:t xml:space="preserve">the stop words will not be stemmed and miss by the stop words in </w:t>
+      </w:r>
+      <w:proofErr w:type="spellStart"/>
+      <w:r>
+        <w:rPr>
+          <w:lang w:eastAsia="zh-TW"/>
+        </w:rPr>
+        <w:t>CountVectorizer</w:t>
+      </w:r>
+      <w:proofErr w:type="spellEnd"/>
+      <w:r>
+        <w:rPr>
+          <w:lang w:eastAsia="zh-TW"/>
+        </w:rPr>
+        <w:t xml:space="preserve">. Thus, the result is pretty good with almost every word meaningful and correlated to the class title. If </w:t>
+      </w:r>
+      <w:r>
+        <w:rPr>
+          <w:lang w:eastAsia="zh-TW"/>
+        </w:rPr>
+        <w:t>we do not filter out stop words firstly, “was” will be stemmed as “</w:t>
+      </w:r>
+      <w:proofErr w:type="spellStart"/>
+      <w:r>
+        <w:rPr>
+          <w:lang w:eastAsia="zh-TW"/>
+        </w:rPr>
+        <w:t>wa</w:t>
+      </w:r>
+      <w:proofErr w:type="spellEnd"/>
+      <w:r>
+        <w:rPr>
+          <w:lang w:eastAsia="zh-TW"/>
+        </w:rPr>
+        <w:t xml:space="preserve">” and thus not recognized by </w:t>
+      </w:r>
+      <w:proofErr w:type="spellStart"/>
+      <w:r>
+        <w:rPr>
+          <w:lang w:eastAsia="zh-TW"/>
+        </w:rPr>
+        <w:t>CountVectorizer</w:t>
+      </w:r>
+      <w:proofErr w:type="spellEnd"/>
+      <w:r>
+        <w:rPr>
+          <w:lang w:eastAsia="zh-TW"/>
+        </w:rPr>
+        <w:t>. This will let “</w:t>
+      </w:r>
+      <w:proofErr w:type="spellStart"/>
+      <w:r>
+        <w:rPr>
+          <w:lang w:eastAsia="zh-TW"/>
+        </w:rPr>
+        <w:t>wa</w:t>
+      </w:r>
+      <w:proofErr w:type="spellEnd"/>
+      <w:r>
+        <w:rPr>
+          <w:lang w:eastAsia="zh-TW"/>
+        </w:rPr>
+        <w:t>” to be the most significant word for some class because it should be a stop word.</w:t>
+      </w:r>
+      <w:r>
+        <w:rPr>
+          <w:lang w:eastAsia="zh-TW"/>
+        </w:rPr>
+        <w:t xml:space="preserve"> The result of </w:t>
+      </w:r>
+      <w:proofErr w:type="spellStart"/>
+      <w:r>
+        <w:rPr>
+          <w:lang w:eastAsia="zh-TW"/>
+        </w:rPr>
+        <w:t>min_df</w:t>
+      </w:r>
+      <w:proofErr w:type="spellEnd"/>
+      <w:r>
+        <w:rPr>
+          <w:lang w:eastAsia="zh-TW"/>
+        </w:rPr>
+        <w:t xml:space="preserve"> =2 and 5 is the same, because </w:t>
+      </w:r>
+      <w:proofErr w:type="spellStart"/>
+      <w:r>
+        <w:rPr>
+          <w:lang w:eastAsia="zh-TW"/>
+        </w:rPr>
+        <w:t>min_df</w:t>
+      </w:r>
+      <w:proofErr w:type="spellEnd"/>
+      <w:proofErr w:type="gramStart"/>
+      <w:r>
+        <w:rPr>
+          <w:lang w:eastAsia="zh-TW"/>
+        </w:rPr>
+        <w:t>=[</w:t>
+      </w:r>
+      <w:proofErr w:type="gramEnd"/>
+      <w:r>
+        <w:rPr>
+          <w:lang w:eastAsia="zh-TW"/>
+        </w:rPr>
+        <w:t xml:space="preserve">2,3,4] doesn’t seem to </w:t>
       </w:r>
       <w:r>
         <w:rPr>
@@ -846,11 +1559,19 @@
         </w:rPr>
         <w:t>e-</w:t>
       </w:r>
-      <w:r>
-        <w:rPr>
-          <w:lang w:eastAsia="zh-TW"/>
-        </w:rPr>
-        <w:t>i)</w:t>
+      <w:proofErr w:type="spellStart"/>
+      <w:r>
+        <w:rPr>
+          <w:lang w:eastAsia="zh-TW"/>
+        </w:rPr>
+        <w:t>i</w:t>
+      </w:r>
+      <w:proofErr w:type="spellEnd"/>
+      <w:r>
+        <w:rPr>
+          <w:lang w:eastAsia="zh-TW"/>
+        </w:rPr>
+        <w:t>)</w:t>
       </w:r>
     </w:p>
     <w:tbl>
@@ -914,12 +1635,14 @@
                 <w:lang w:eastAsia="zh-TW"/>
               </w:rPr>
             </w:pPr>
+            <w:proofErr w:type="spellStart"/>
             <w:r>
               <w:rPr>
                 <w:lang w:eastAsia="zh-TW"/>
               </w:rPr>
               <w:t>Dim_reduction</w:t>
             </w:r>
+            <w:proofErr w:type="spellEnd"/>
           </w:p>
         </w:tc>
         <w:tc>
@@ -933,11 +1656,19 @@
                 <w:lang w:eastAsia="zh-TW"/>
               </w:rPr>
             </w:pPr>
-            <w:r>
-              <w:rPr>
-                <w:lang w:eastAsia="zh-TW"/>
-              </w:rPr>
-              <w:t>min_df=2</w:t>
+            <w:proofErr w:type="spellStart"/>
+            <w:r>
+              <w:rPr>
+                <w:lang w:eastAsia="zh-TW"/>
+              </w:rPr>
+              <w:t>min_df</w:t>
+            </w:r>
+            <w:proofErr w:type="spellEnd"/>
+            <w:r>
+              <w:rPr>
+                <w:lang w:eastAsia="zh-TW"/>
+              </w:rPr>
+              <w:t>=2</w:t>
             </w:r>
           </w:p>
         </w:tc>
@@ -952,11 +1683,19 @@
                 <w:lang w:eastAsia="zh-TW"/>
               </w:rPr>
             </w:pPr>
-            <w:r>
-              <w:rPr>
-                <w:lang w:eastAsia="zh-TW"/>
-              </w:rPr>
-              <w:t>min_df=5</w:t>
+            <w:proofErr w:type="spellStart"/>
+            <w:r>
+              <w:rPr>
+                <w:lang w:eastAsia="zh-TW"/>
+              </w:rPr>
+              <w:t>min_df</w:t>
+            </w:r>
+            <w:proofErr w:type="spellEnd"/>
+            <w:r>
+              <w:rPr>
+                <w:lang w:eastAsia="zh-TW"/>
+              </w:rPr>
+              <w:t>=5</w:t>
             </w:r>
           </w:p>
         </w:tc>
@@ -2047,8 +2786,17 @@
                 <w:highlight w:val="cyan"/>
                 <w:lang w:eastAsia="zh-TW"/>
               </w:rPr>
-              <w:t>Part f</w:t>
-            </w:r>
+              <w:t xml:space="preserve">Part </w:t>
+            </w:r>
+            <w:proofErr w:type="spellStart"/>
+            <w:r>
+              <w:rPr>
+                <w:highlight w:val="cyan"/>
+                <w:lang w:eastAsia="zh-TW"/>
+              </w:rPr>
+              <w:t>f</w:t>
+            </w:r>
+            <w:proofErr w:type="spellEnd"/>
             <w:r>
               <w:rPr>
                 <w:lang w:eastAsia="zh-TW"/>
@@ -2073,6 +2821,7 @@
               <w:rPr>
                 <w:lang w:eastAsia="zh-TW"/>
               </w:rPr>
+              <w:lastRenderedPageBreak/>
               <w:t>Cross validation score</w:t>
             </w:r>
           </w:p>
@@ -2335,7 +3084,6 @@
               <w:rPr>
                 <w:lang w:eastAsia="zh-TW"/>
               </w:rPr>
-              <w:lastRenderedPageBreak/>
               <w:t>ROC curve</w:t>
             </w:r>
           </w:p>
@@ -3494,8 +4242,17 @@
                 <w:highlight w:val="cyan"/>
                 <w:lang w:eastAsia="zh-TW"/>
               </w:rPr>
-              <w:t>Part i</w:t>
-            </w:r>
+              <w:t xml:space="preserve">Part </w:t>
+            </w:r>
+            <w:proofErr w:type="spellStart"/>
+            <w:r>
+              <w:rPr>
+                <w:highlight w:val="cyan"/>
+                <w:lang w:eastAsia="zh-TW"/>
+              </w:rPr>
+              <w:t>i</w:t>
+            </w:r>
+            <w:proofErr w:type="spellEnd"/>
             <w:r>
               <w:rPr>
                 <w:lang w:eastAsia="zh-TW"/>
@@ -5582,7 +6339,6 @@
               <w:rPr>
                 <w:lang w:eastAsia="zh-TW"/>
               </w:rPr>
-              <w:lastRenderedPageBreak/>
               <w:t>ROC curve</w:t>
             </w:r>
           </w:p>
@@ -6116,8 +6872,17 @@
                 <w:highlight w:val="cyan"/>
                 <w:lang w:eastAsia="zh-TW"/>
               </w:rPr>
-              <w:t>Part f</w:t>
-            </w:r>
+              <w:t xml:space="preserve">Part </w:t>
+            </w:r>
+            <w:proofErr w:type="spellStart"/>
+            <w:r>
+              <w:rPr>
+                <w:highlight w:val="cyan"/>
+                <w:lang w:eastAsia="zh-TW"/>
+              </w:rPr>
+              <w:t>f</w:t>
+            </w:r>
+            <w:proofErr w:type="spellEnd"/>
             <w:r>
               <w:rPr>
                 <w:lang w:eastAsia="zh-TW"/>
@@ -7052,6 +7817,7 @@
               <w:rPr>
                 <w:lang w:eastAsia="zh-TW"/>
               </w:rPr>
+              <w:lastRenderedPageBreak/>
               <w:t>ROC curve</w:t>
             </w:r>
           </w:p>
@@ -7240,7 +8006,6 @@
               <w:rPr>
                 <w:lang w:eastAsia="zh-TW"/>
               </w:rPr>
-              <w:lastRenderedPageBreak/>
               <w:t>Accuracy</w:t>
             </w:r>
           </w:p>
@@ -7366,8 +8131,17 @@
                 <w:highlight w:val="cyan"/>
                 <w:lang w:eastAsia="zh-TW"/>
               </w:rPr>
-              <w:t>Part i</w:t>
-            </w:r>
+              <w:t xml:space="preserve">Part </w:t>
+            </w:r>
+            <w:proofErr w:type="spellStart"/>
+            <w:r>
+              <w:rPr>
+                <w:highlight w:val="cyan"/>
+                <w:lang w:eastAsia="zh-TW"/>
+              </w:rPr>
+              <w:t>i</w:t>
+            </w:r>
+            <w:proofErr w:type="spellEnd"/>
             <w:r>
               <w:rPr>
                 <w:lang w:eastAsia="zh-TW"/>
@@ -8648,11 +9422,19 @@
                 <w:lang w:eastAsia="zh-TW"/>
               </w:rPr>
             </w:pPr>
-            <w:r>
-              <w:rPr>
-                <w:lang w:eastAsia="zh-TW"/>
-              </w:rPr>
-              <w:t>Min_df doesn’t matter a lot for LSI. It matters only the computation time.</w:t>
+            <w:proofErr w:type="spellStart"/>
+            <w:r>
+              <w:rPr>
+                <w:lang w:eastAsia="zh-TW"/>
+              </w:rPr>
+              <w:t>Min_df</w:t>
+            </w:r>
+            <w:proofErr w:type="spellEnd"/>
+            <w:r>
+              <w:rPr>
+                <w:lang w:eastAsia="zh-TW"/>
+              </w:rPr>
+              <w:t xml:space="preserve"> doesn’t matter a lot for LSI. It matters only the computation time.</w:t>
             </w:r>
           </w:p>
           <w:p>
@@ -8713,7 +9495,21 @@
               <w:rPr>
                 <w:lang w:eastAsia="zh-TW"/>
               </w:rPr>
-              <w:t>For LSI, min_df = 2 or 5 performs similarly. Both of them have best accuracy when C=10, which means that hard SVM basically performs better, but it may overfitting the training set when C is too large, even if we are using 5-fold cross validation.</w:t>
+              <w:t xml:space="preserve">For LSI, </w:t>
+            </w:r>
+            <w:proofErr w:type="spellStart"/>
+            <w:r>
+              <w:rPr>
+                <w:lang w:eastAsia="zh-TW"/>
+              </w:rPr>
+              <w:t>min_df</w:t>
+            </w:r>
+            <w:proofErr w:type="spellEnd"/>
+            <w:r>
+              <w:rPr>
+                <w:lang w:eastAsia="zh-TW"/>
+              </w:rPr>
+              <w:t xml:space="preserve"> = 2 or 5 performs similarly. Both of them have best accuracy when C=10, which means that hard SVM basically performs better, but it may overfitting the training set when C is too large, even if we are using 5-fold cross validation.</w:t>
             </w:r>
           </w:p>
           <w:p>
@@ -8731,6 +9527,7 @@
               <w:rPr>
                 <w:lang w:eastAsia="zh-TW"/>
               </w:rPr>
+              <w:lastRenderedPageBreak/>
               <w:t>For NMF: C=1000 performs best. 5-fold cross validation will make the model more robust, even if big C tend to overfitting.</w:t>
             </w:r>
           </w:p>
@@ -8751,6 +9548,7 @@
               <w:rPr>
                 <w:lang w:eastAsia="zh-TW"/>
               </w:rPr>
+              <w:lastRenderedPageBreak/>
               <w:t>g) Naïve Bayes algorithm with NMF:</w:t>
             </w:r>
           </w:p>
@@ -8807,7 +9605,6 @@
               <w:rPr>
                 <w:lang w:eastAsia="zh-TW"/>
               </w:rPr>
-              <w:lastRenderedPageBreak/>
               <w:t xml:space="preserve">The model predicts pretty good result even without regularization (C very big,) and it seems to predict class “rec” better than other models. </w:t>
             </w:r>
           </w:p>
@@ -8824,12 +9621,19 @@
                 <w:lang w:eastAsia="zh-TW"/>
               </w:rPr>
             </w:pPr>
-            <w:r>
-              <w:rPr>
-                <w:lang w:eastAsia="zh-TW"/>
-              </w:rPr>
-              <w:lastRenderedPageBreak/>
-              <w:t>i) Regularization based on Logistic Regression Classifier:</w:t>
+            <w:proofErr w:type="spellStart"/>
+            <w:r>
+              <w:rPr>
+                <w:lang w:eastAsia="zh-TW"/>
+              </w:rPr>
+              <w:t>i</w:t>
+            </w:r>
+            <w:proofErr w:type="spellEnd"/>
+            <w:r>
+              <w:rPr>
+                <w:lang w:eastAsia="zh-TW"/>
+              </w:rPr>
+              <w:t>) Regularization based on Logistic Regression Classifier:</w:t>
             </w:r>
           </w:p>
           <w:p>
@@ -8935,8 +9739,6 @@
               </w:rPr>
               <w:t>:</w:t>
             </w:r>
-            <w:bookmarkStart w:id="0" w:name="_GoBack"/>
-            <w:bookmarkEnd w:id="0"/>
           </w:p>
         </w:tc>
       </w:tr>

</xml_diff>